<commit_message>
Fix local development environment after Render deployment
- Add /api prefix to VITE_API_URL in docker-compose.yml for local dev
- Add Word temp files (~$*) to .gitignore

Co-Authored-By: Claude Opus 4.5 <noreply@anthropic.com>
</commit_message>
<xml_diff>
--- a/forms/IRB application for anonymous survey 9.9.25_0.docx
+++ b/forms/IRB application for anonymous survey 9.9.25_0.docx
@@ -4,17 +4,7 @@
   <w:body>
     <w:p>
       <w:pPr>
-        <w:framePr w:w="2448" w:h="1440" w:hSpace="187" w:wrap="around" w:vAnchor="page" w:hAnchor="page" w:x="534" w:y="476"/>
-      </w:pPr>
-    </w:p>
-    <w:p>
-      <w:pPr>
-        <w:framePr w:w="2528" w:h="2153" w:hSpace="180" w:wrap="auto" w:vAnchor="text" w:hAnchor="page" w:x="382" w:y="-33"/>
-      </w:pPr>
-    </w:p>
-    <w:p>
-      <w:pPr>
-        <w:framePr w:w="1305" w:h="1438" w:hSpace="180" w:wrap="auto" w:vAnchor="text" w:hAnchor="page" w:x="382" w:y="1"/>
+        <w:framePr w:w="1305" w:h="1307" w:hSpace="180" w:wrap="auto" w:vAnchor="text" w:hAnchor="page" w:x="382" w:yAlign="top"/>
       </w:pPr>
       <w:r>
         <w:rPr>
@@ -69,11 +59,6 @@
           </wp:inline>
         </w:drawing>
       </w:r>
-    </w:p>
-    <w:p>
-      <w:pPr>
-        <w:framePr w:w="2528" w:h="2153" w:hSpace="180" w:wrap="auto" w:vAnchor="text" w:hAnchor="page" w:x="382" w:y="-33"/>
-      </w:pPr>
     </w:p>
     <w:tbl>
       <w:tblPr>
@@ -243,17 +228,15 @@
                                 <w:sz w:val="36"/>
                               </w:rPr>
                             </w:pPr>
-                            <w:smartTag w:uri="urn:schemas-microsoft-com:office:smarttags" w:element="PersonName">
-                              <w:r>
-                                <w:rPr>
-                                  <w:rFonts w:ascii="Arial" w:hAnsi="Arial"/>
-                                  <w:b/>
-                                  <w:spacing w:val="-20"/>
-                                  <w:sz w:val="36"/>
-                                </w:rPr>
-                                <w:t>Institutional Review Board</w:t>
-                              </w:r>
-                            </w:smartTag>
+                            <w:r>
+                              <w:rPr>
+                                <w:rFonts w:ascii="Arial" w:hAnsi="Arial"/>
+                                <w:b/>
+                                <w:spacing w:val="-20"/>
+                                <w:sz w:val="36"/>
+                              </w:rPr>
+                              <w:t>Institutional Review Board</w:t>
+                            </w:r>
                           </w:p>
                           <w:p>
                             <w:pPr>
@@ -20934,12 +20917,7 @@
 </file>
 
 <file path=customXml/item1.xml><?xml version="1.0" encoding="utf-8"?>
-<?mso-contentType ?>
-<FormTemplates xmlns="http://schemas.microsoft.com/sharepoint/v3/contenttype/forms">
-  <Display>DocumentLibraryForm</Display>
-  <Edit>DocumentLibraryForm</Edit>
-  <New>DocumentLibraryForm</New>
-</FormTemplates>
+<b:Sources xmlns:b="http://schemas.openxmlformats.org/officeDocument/2006/bibliography" xmlns="http://schemas.openxmlformats.org/officeDocument/2006/bibliography" SelectedStyle="\APASixthEditionOfficeOnline.xsl" StyleName="APA" Version="6"/>
 </file>
 
 <file path=customXml/item2.xml><?xml version="1.0" encoding="utf-8"?>
@@ -20951,7 +20929,12 @@
 </file>
 
 <file path=customXml/item3.xml><?xml version="1.0" encoding="utf-8"?>
-<b:Sources xmlns:b="http://schemas.openxmlformats.org/officeDocument/2006/bibliography" xmlns="http://schemas.openxmlformats.org/officeDocument/2006/bibliography" SelectedStyle="\APASixthEditionOfficeOnline.xsl" StyleName="APA" Version="6"/>
+<?mso-contentType ?>
+<FormTemplates xmlns="http://schemas.microsoft.com/sharepoint/v3/contenttype/forms">
+  <Display>DocumentLibraryForm</Display>
+  <Edit>DocumentLibraryForm</Edit>
+  <New>DocumentLibraryForm</New>
+</FormTemplates>
 </file>
 
 <file path=customXml/item4.xml><?xml version="1.0" encoding="utf-8"?>
@@ -21196,9 +21179,9 @@
 </file>
 
 <file path=customXml/itemProps1.xml><?xml version="1.0" encoding="utf-8"?>
-<ds:datastoreItem xmlns:ds="http://schemas.openxmlformats.org/officeDocument/2006/customXml" ds:itemID="{05ABABCD-EB20-4853-9AC3-6FBE02C66EEE}">
+<ds:datastoreItem xmlns:ds="http://schemas.openxmlformats.org/officeDocument/2006/customXml" ds:itemID="{7835D3F3-3307-49F2-B6EE-D999008DFE6D}">
   <ds:schemaRefs>
-    <ds:schemaRef ds:uri="http://schemas.microsoft.com/sharepoint/v3/contenttype/forms"/>
+    <ds:schemaRef ds:uri="http://schemas.openxmlformats.org/officeDocument/2006/bibliography"/>
   </ds:schemaRefs>
 </ds:datastoreItem>
 </file>
@@ -21214,9 +21197,9 @@
 </file>
 
 <file path=customXml/itemProps3.xml><?xml version="1.0" encoding="utf-8"?>
-<ds:datastoreItem xmlns:ds="http://schemas.openxmlformats.org/officeDocument/2006/customXml" ds:itemID="{7835D3F3-3307-49F2-B6EE-D999008DFE6D}">
+<ds:datastoreItem xmlns:ds="http://schemas.openxmlformats.org/officeDocument/2006/customXml" ds:itemID="{05ABABCD-EB20-4853-9AC3-6FBE02C66EEE}">
   <ds:schemaRefs>
-    <ds:schemaRef ds:uri="http://schemas.openxmlformats.org/officeDocument/2006/bibliography"/>
+    <ds:schemaRef ds:uri="http://schemas.microsoft.com/sharepoint/v3/contenttype/forms"/>
   </ds:schemaRefs>
 </ds:datastoreItem>
 </file>

</xml_diff>